<commit_message>
added tripify to projects
</commit_message>
<xml_diff>
--- a/assets/resume.docx
+++ b/assets/resume.docx
@@ -184,15 +184,23 @@
               <w:spacing w:before="0" w:line="276" w:lineRule="auto"/>
               <w:contextualSpacing w:val="0"/>
             </w:pPr>
-            <w:r>
-              <w:rPr>
-                <w:rFonts w:ascii="Times New Roman" w:cs="Times New Roman" w:eastAsia="Times New Roman" w:hAnsi="Times New Roman"/>
-                <w:color w:val="000000"/>
-                <w:sz w:val="24"/>
-                <w:szCs w:val="24"/>
-                <w:rtl w:val="0"/>
-              </w:rPr>
-              <w:t xml:space="preserve">migsub77@gmail.com</w:t>
+            <w:hyperlink r:id="rId5">
+              <w:r>
+                <w:rPr>
+                  <w:rFonts w:ascii="Times New Roman" w:cs="Times New Roman" w:eastAsia="Times New Roman" w:hAnsi="Times New Roman"/>
+                  <w:color w:val="1155cc"/>
+                  <w:sz w:val="24"/>
+                  <w:szCs w:val="24"/>
+                  <w:u w:val="single"/>
+                  <w:rtl w:val="0"/>
+                </w:rPr>
+                <w:t xml:space="preserve">migsub77@gmail.com</w:t>
+              </w:r>
+            </w:hyperlink>
+            <w:r>
+              <w:rPr>
+                <w:rtl w:val="0"/>
+              </w:rPr>
             </w:r>
           </w:p>
           <w:p>
@@ -209,6 +217,42 @@
                 <w:szCs w:val="24"/>
                 <w:rtl w:val="0"/>
               </w:rPr>
+              <w:t xml:space="preserve">linkedIn: </w:t>
+            </w:r>
+            <w:hyperlink r:id="rId6">
+              <w:r>
+                <w:rPr>
+                  <w:rFonts w:ascii="Times New Roman" w:cs="Times New Roman" w:eastAsia="Times New Roman" w:hAnsi="Times New Roman"/>
+                  <w:b w:val="1"/>
+                  <w:color w:val="1155cc"/>
+                  <w:sz w:val="24"/>
+                  <w:szCs w:val="24"/>
+                  <w:u w:val="single"/>
+                  <w:rtl w:val="0"/>
+                </w:rPr>
+                <w:t xml:space="preserve">linkedin.com/in/miguel-pardo</w:t>
+              </w:r>
+            </w:hyperlink>
+            <w:r>
+              <w:rPr>
+                <w:rtl w:val="0"/>
+              </w:rPr>
+            </w:r>
+          </w:p>
+          <w:p>
+            <w:pPr>
+              <w:spacing w:before="0" w:line="276" w:lineRule="auto"/>
+              <w:contextualSpacing w:val="0"/>
+            </w:pPr>
+            <w:r>
+              <w:rPr>
+                <w:rFonts w:ascii="Times New Roman" w:cs="Times New Roman" w:eastAsia="Times New Roman" w:hAnsi="Times New Roman"/>
+                <w:b w:val="1"/>
+                <w:color w:val="434343"/>
+                <w:sz w:val="24"/>
+                <w:szCs w:val="24"/>
+                <w:rtl w:val="0"/>
+              </w:rPr>
               <w:t xml:space="preserve">Portfolio</w:t>
             </w:r>
             <w:r>
@@ -222,7 +266,7 @@
               </w:rPr>
               <w:t xml:space="preserve">: </w:t>
             </w:r>
-            <w:hyperlink r:id="rId5">
+            <w:hyperlink r:id="rId7">
               <w:r>
                 <w:rPr>
                   <w:rFonts w:ascii="Times New Roman" w:cs="Times New Roman" w:eastAsia="Times New Roman" w:hAnsi="Times New Roman"/>
@@ -269,7 +313,7 @@
               </w:rPr>
               <w:t xml:space="preserve">: </w:t>
             </w:r>
-            <w:hyperlink r:id="rId6">
+            <w:hyperlink r:id="rId8">
               <w:r>
                 <w:rPr>
                   <w:rFonts w:ascii="Times New Roman" w:cs="Times New Roman" w:eastAsia="Times New Roman" w:hAnsi="Times New Roman"/>
@@ -283,6 +327,17 @@
                 <w:t xml:space="preserve">https://github.com/MigsAdventure</w:t>
               </w:r>
             </w:hyperlink>
+            <w:r>
+              <w:rPr>
+                <w:rtl w:val="0"/>
+              </w:rPr>
+            </w:r>
+          </w:p>
+          <w:p>
+            <w:pPr>
+              <w:spacing w:before="0" w:line="276" w:lineRule="auto"/>
+              <w:contextualSpacing w:val="0"/>
+            </w:pPr>
             <w:r>
               <w:rPr>
                 <w:rtl w:val="0"/>
@@ -356,7 +411,7 @@
               </w:rPr>
               <w:t xml:space="preserve">Tripify - </w:t>
             </w:r>
-            <w:hyperlink r:id="rId7">
+            <w:hyperlink r:id="rId9">
               <w:r>
                 <w:rPr>
                   <w:rFonts w:ascii="Times New Roman" w:cs="Times New Roman" w:eastAsia="Times New Roman" w:hAnsi="Times New Roman"/>
@@ -387,7 +442,7 @@
                 <w:szCs w:val="24"/>
                 <w:rtl w:val="0"/>
               </w:rPr>
-              <w:t xml:space="preserve">Html | Css | React-Redux | Bootstrap | Flexbox | Firebase | MongoDB | Google APIs | Geo Fire | Amazon S3</w:t>
+              <w:t xml:space="preserve">Html | Css | React-Redux | Bootstrap | Flexbox | Firebase | MongoDB | Express | Google APIs | Geo Fire | Amazon S3</w:t>
             </w:r>
           </w:p>
           <w:p>
@@ -420,7 +475,7 @@
               </w:rPr>
               <w:t xml:space="preserve">Anime-LunchBox - </w:t>
             </w:r>
-            <w:hyperlink r:id="rId8">
+            <w:hyperlink r:id="rId10">
               <w:r>
                 <w:rPr>
                   <w:rFonts w:ascii="Times New Roman" w:cs="Times New Roman" w:eastAsia="Times New Roman" w:hAnsi="Times New Roman"/>
@@ -457,7 +512,7 @@
                 <w:szCs w:val="24"/>
                 <w:rtl w:val="0"/>
               </w:rPr>
-              <w:t xml:space="preserve">Html | Css | React-Flux | Bootstrap | Flexbox | Firebase | Giphy API | Hummingbird API</w:t>
+              <w:t xml:space="preserve">Html | Css | React-Flux | Bootstrap | Flexbox | Firebase | Express | Giphy API | Hummingbird API</w:t>
             </w:r>
           </w:p>
           <w:p>
@@ -490,7 +545,7 @@
               </w:rPr>
               <w:t xml:space="preserve">Memories Album - </w:t>
             </w:r>
-            <w:hyperlink r:id="rId9">
+            <w:hyperlink r:id="rId11">
               <w:r>
                 <w:rPr>
                   <w:rFonts w:ascii="Times New Roman" w:cs="Times New Roman" w:eastAsia="Times New Roman" w:hAnsi="Times New Roman"/>
@@ -521,7 +576,7 @@
                 <w:szCs w:val="24"/>
                 <w:rtl w:val="0"/>
               </w:rPr>
-              <w:t xml:space="preserve">Html | Css | React-Flux | Bootstrap | Flexbox | MySQL | Microsoft Cognitive Services APIs </w:t>
+              <w:t xml:space="preserve">Html | Css | React-Flux | Bootstrap | Flexbox | MySQL | Express | Microsoft Cognitive Services APIs </w:t>
             </w:r>
           </w:p>
           <w:p>
@@ -554,7 +609,7 @@
               </w:rPr>
               <w:t xml:space="preserve">PokedexGo - </w:t>
             </w:r>
-            <w:hyperlink r:id="rId10">
+            <w:hyperlink r:id="rId12">
               <w:r>
                 <w:rPr>
                   <w:rFonts w:ascii="Times New Roman" w:cs="Times New Roman" w:eastAsia="Times New Roman" w:hAnsi="Times New Roman"/>

</xml_diff>

<commit_message>
changed a few details
</commit_message>
<xml_diff>
--- a/assets/resume.docx
+++ b/assets/resume.docx
@@ -57,8 +57,8 @@
             <w:r>
               <w:rPr>
                 <w:rFonts w:ascii="Times New Roman" w:cs="Times New Roman" w:eastAsia="Times New Roman" w:hAnsi="Times New Roman"/>
-                <w:sz w:val="48"/>
-                <w:szCs w:val="48"/>
+                <w:sz w:val="36"/>
+                <w:szCs w:val="36"/>
                 <w:rtl w:val="0"/>
               </w:rPr>
               <w:t xml:space="preserve">Miguel Pardo-Guzman</w:t>
@@ -76,8 +76,8 @@
                 <w:rFonts w:ascii="Times New Roman" w:cs="Times New Roman" w:eastAsia="Times New Roman" w:hAnsi="Times New Roman"/>
                 <w:b w:val="1"/>
                 <w:color w:val="434343"/>
-                <w:sz w:val="36"/>
-                <w:szCs w:val="36"/>
+                <w:sz w:val="28"/>
+                <w:szCs w:val="28"/>
                 <w:rtl w:val="0"/>
               </w:rPr>
               <w:t xml:space="preserve">Web developer</w:t>
@@ -107,14 +107,8 @@
                 <w:szCs w:val="24"/>
                 <w:rtl w:val="0"/>
               </w:rPr>
-              <w:t xml:space="preserve">Self-motivated web developer always eager to learn new technologies. Experience in building web applications using RESTful API Design. </w:t>
-            </w:r>
-          </w:p>
-          <w:p>
-            <w:pPr>
-              <w:spacing w:before="0" w:line="240" w:lineRule="auto"/>
-              <w:contextualSpacing w:val="0"/>
-            </w:pPr>
+              <w:t xml:space="preserve">Self-motivated web developer always eager to learn new technologies. Experience in building web applications using RESTful API Design. Experience using the MERN Stack (Mongo, Express, React, Node). </w:t>
+            </w:r>
             <w:r>
               <w:rPr>
                 <w:rtl w:val="0"/>
@@ -144,23 +138,7 @@
                 <w:szCs w:val="24"/>
                 <w:rtl w:val="0"/>
               </w:rPr>
-              <w:t xml:space="preserve">1719 E. McKenzie St.</w:t>
-            </w:r>
-          </w:p>
-          <w:p>
-            <w:pPr>
-              <w:spacing w:before="0" w:line="276" w:lineRule="auto"/>
-              <w:contextualSpacing w:val="0"/>
-            </w:pPr>
-            <w:r>
-              <w:rPr>
-                <w:rFonts w:ascii="Times New Roman" w:cs="Times New Roman" w:eastAsia="Times New Roman" w:hAnsi="Times New Roman"/>
-                <w:color w:val="000000"/>
-                <w:sz w:val="24"/>
-                <w:szCs w:val="24"/>
-                <w:rtl w:val="0"/>
-              </w:rPr>
-              <w:t xml:space="preserve">Long Beach, CA 90805</w:t>
+              <w:t xml:space="preserve">San Jose, CA 95121</w:t>
             </w:r>
           </w:p>
           <w:p>
@@ -327,17 +305,6 @@
                 <w:t xml:space="preserve">https://github.com/MigsAdventure</w:t>
               </w:r>
             </w:hyperlink>
-            <w:r>
-              <w:rPr>
-                <w:rtl w:val="0"/>
-              </w:rPr>
-            </w:r>
-          </w:p>
-          <w:p>
-            <w:pPr>
-              <w:spacing w:before="0" w:line="276" w:lineRule="auto"/>
-              <w:contextualSpacing w:val="0"/>
-            </w:pPr>
             <w:r>
               <w:rPr>
                 <w:rtl w:val="0"/>
@@ -453,11 +420,11 @@
               <w:rPr>
                 <w:rFonts w:ascii="Times New Roman" w:cs="Times New Roman" w:eastAsia="Times New Roman" w:hAnsi="Times New Roman"/>
                 <w:color w:val="000000"/>
-                <w:sz w:val="24"/>
-                <w:szCs w:val="24"/>
-                <w:rtl w:val="0"/>
-              </w:rPr>
-              <w:t xml:space="preserve">Search for trips created by other users or modify them. Create a trip by searching for places and adding waypoints. View previous, saved, and current trips.  This is a work in progress.</w:t>
+                <w:sz w:val="22"/>
+                <w:szCs w:val="22"/>
+                <w:rtl w:val="0"/>
+              </w:rPr>
+              <w:t xml:space="preserve">Search for trips created by other users or modify them. Create a trip by searching for places and adding waypoints. View previous, saved, and current trips.  This app is a work in progress.</w:t>
             </w:r>
           </w:p>
           <w:p>

</xml_diff>

<commit_message>
added files for aws
</commit_message>
<xml_diff>
--- a/assets/resume.docx
+++ b/assets/resume.docx
@@ -125,6 +125,22 @@
               <w:right w:w="144.0" w:type="dxa"/>
             </w:tcMar>
           </w:tcPr>
+          <w:p>
+            <w:pPr>
+              <w:spacing w:before="0" w:line="276" w:lineRule="auto"/>
+              <w:contextualSpacing w:val="0"/>
+            </w:pPr>
+            <w:r>
+              <w:rPr>
+                <w:rFonts w:ascii="Times New Roman" w:cs="Times New Roman" w:eastAsia="Times New Roman" w:hAnsi="Times New Roman"/>
+                <w:color w:val="000000"/>
+                <w:sz w:val="24"/>
+                <w:szCs w:val="24"/>
+                <w:rtl w:val="0"/>
+              </w:rPr>
+              <w:t xml:space="preserve">Long Beach, CA 90805</w:t>
+            </w:r>
+          </w:p>
           <w:p>
             <w:pPr>
               <w:spacing w:before="0" w:line="276" w:lineRule="auto"/>

</xml_diff>